<commit_message>
fixed a few typos and created links to new resume
</commit_message>
<xml_diff>
--- a/sblack.rocks/public/StevenBlack Resume.docx
+++ b/sblack.rocks/public/StevenBlack Resume.docx
@@ -2,7 +2,6 @@
 <file path=word/document.xml><?xml version="1.0" encoding="utf-8"?>
 <w:document xmlns:wpc="http://schemas.microsoft.com/office/word/2010/wordprocessingCanvas" xmlns:mo="http://schemas.microsoft.com/office/mac/office/2008/main" xmlns:mc="http://schemas.openxmlformats.org/markup-compatibility/2006" xmlns:mv="urn:schemas-microsoft-com:mac:vml" xmlns:o="urn:schemas-microsoft-com:office:office" xmlns:r="http://schemas.openxmlformats.org/officeDocument/2006/relationships" xmlns:m="http://schemas.openxmlformats.org/officeDocument/2006/math" xmlns:v="urn:schemas-microsoft-com:vml" xmlns:wp14="http://schemas.microsoft.com/office/word/2010/wordprocessingDrawing" xmlns:wp="http://schemas.openxmlformats.org/drawingml/2006/wordprocessingDrawing" xmlns:w10="urn:schemas-microsoft-com:office:word" xmlns:w="http://schemas.openxmlformats.org/wordprocessingml/2006/main" xmlns:w14="http://schemas.microsoft.com/office/word/2010/wordml" xmlns:w15="http://schemas.microsoft.com/office/word/2012/wordml" xmlns:wpg="http://schemas.microsoft.com/office/word/2010/wordprocessingGroup" xmlns:wpi="http://schemas.microsoft.com/office/word/2010/wordprocessingInk" xmlns:wne="http://schemas.microsoft.com/office/word/2006/wordml" xmlns:wps="http://schemas.microsoft.com/office/word/2010/wordprocessingShape" mc:Ignorable="w14 w15 wp14">
   <w:body>
-    <w:bookmarkStart w:id="0" w:name="_GoBack" w:displacedByCustomXml="next"/>
     <w:sdt>
       <w:sdtPr>
         <w:rPr>
@@ -18,6 +17,7 @@
         <w:dataBinding w:prefixMappings="xmlns:ns0='http://purl.org/dc/elements/1.1/' xmlns:ns1='http://schemas.openxmlformats.org/package/2006/metadata/core-properties' " w:xpath="/ns1:coreProperties[1]/ns0:creator[1]" w:storeItemID="{6C3C8BC8-F283-45AE-878A-BAB7291924A1}"/>
         <w:text/>
       </w:sdtPr>
+      <w:sdtEndPr/>
       <w:sdtContent>
         <w:p>
           <w:pPr>
@@ -201,23 +201,7 @@
                   <w:rStyle w:val="Hyperlink"/>
                   <w:color w:val="306785" w:themeColor="accent1" w:themeShade="BF"/>
                 </w:rPr>
-                <w:t>linkedin.com/in/</w:t>
-              </w:r>
-              <w:proofErr w:type="spellStart"/>
-              <w:r>
-                <w:rPr>
-                  <w:rStyle w:val="Hyperlink"/>
-                  <w:color w:val="306785" w:themeColor="accent1" w:themeShade="BF"/>
-                </w:rPr>
-                <w:t>steven</w:t>
-              </w:r>
-              <w:proofErr w:type="spellEnd"/>
-              <w:r>
-                <w:rPr>
-                  <w:rStyle w:val="Hyperlink"/>
-                  <w:color w:val="306785" w:themeColor="accent1" w:themeShade="BF"/>
-                </w:rPr>
-                <w:t>-black</w:t>
+                <w:t>linkedin.com/in/steven-black</w:t>
               </w:r>
             </w:hyperlink>
           </w:p>
@@ -267,13 +251,47 @@
               <w:sym w:font="Symbol" w:char="F0B7"/>
             </w:r>
             <w:r>
+              <w:t xml:space="preserve"> TypeScript </w:t>
+            </w:r>
+            <w:r>
+              <w:sym w:font="Symbol" w:char="F0B7"/>
+            </w:r>
+            <w:r>
+              <w:t xml:space="preserve">  Python </w:t>
+            </w:r>
+            <w:r>
+              <w:sym w:font="Symbol" w:char="F0B7"/>
+            </w:r>
+            <w:r>
+              <w:t xml:space="preserve"> Bash </w:t>
+            </w:r>
+            <w:r>
+              <w:sym w:font="Symbol" w:char="F0B7"/>
+            </w:r>
+            <w:r>
+              <w:t xml:space="preserve"> Design Patterns </w:t>
+            </w:r>
+            <w:r>
+              <w:sym w:font="Symbol" w:char="F0B7"/>
+            </w:r>
+            <w:r>
+              <w:t xml:space="preserve"> OOP &amp; FP </w:t>
+            </w:r>
+            <w:r>
+              <w:sym w:font="Symbol" w:char="F0B7"/>
+            </w:r>
+            <w:r>
+              <w:t xml:space="preserve"> Clean Code</w:t>
+            </w:r>
+            <w:r>
               <w:t xml:space="preserve"> </w:t>
             </w:r>
-            <w:proofErr w:type="spellStart"/>
-            <w:r>
-              <w:t>TypeScript</w:t>
-            </w:r>
-            <w:proofErr w:type="spellEnd"/>
+            <w:r>
+              <w:sym w:font="Symbol" w:char="F0B7"/>
+            </w:r>
+            <w:r>
+              <w:t xml:space="preserve"> Git</w:t>
+            </w:r>
             <w:r>
               <w:t xml:space="preserve"> </w:t>
             </w:r>
@@ -281,285 +299,190 @@
               <w:sym w:font="Symbol" w:char="F0B7"/>
             </w:r>
             <w:r>
-              <w:t xml:space="preserve">  Python </w:t>
+              <w:t xml:space="preserve"> Visual Studio </w:t>
+            </w:r>
+            <w:r>
+              <w:rPr>
+                <w:b/>
+              </w:rPr>
+              <w:t>|</w:t>
+            </w:r>
+            <w:r>
+              <w:t xml:space="preserve"> Data Science </w:t>
             </w:r>
             <w:r>
               <w:sym w:font="Symbol" w:char="F0B7"/>
             </w:r>
             <w:r>
-              <w:t xml:space="preserve"> Bash </w:t>
+              <w:t xml:space="preserve"> SQL </w:t>
             </w:r>
             <w:r>
               <w:sym w:font="Symbol" w:char="F0B7"/>
             </w:r>
             <w:r>
-              <w:t xml:space="preserve"> Design Patterns </w:t>
+              <w:t xml:space="preserve"> SQL Server </w:t>
             </w:r>
             <w:r>
               <w:sym w:font="Symbol" w:char="F0B7"/>
             </w:r>
             <w:r>
-              <w:t xml:space="preserve"> OOP &amp; FP </w:t>
+              <w:t xml:space="preserve"> Pandas </w:t>
             </w:r>
             <w:r>
               <w:sym w:font="Symbol" w:char="F0B7"/>
             </w:r>
             <w:r>
-              <w:t xml:space="preserve"> Clean Code</w:t>
-            </w:r>
-            <w:r>
+              <w:t xml:space="preserve"> Scikit-Learn </w:t>
+            </w:r>
+            <w:r>
+              <w:sym w:font="Symbol" w:char="F0B7"/>
+            </w:r>
+            <w:r>
+              <w:t xml:space="preserve"> Qlik </w:t>
+            </w:r>
+            <w:r>
+              <w:sym w:font="Symbol" w:char="F0B7"/>
+            </w:r>
+            <w:r>
+              <w:t xml:space="preserve"> Tableau </w:t>
+            </w:r>
+            <w:r>
+              <w:sym w:font="Symbol" w:char="F0B7"/>
+            </w:r>
+            <w:r>
+              <w:t xml:space="preserve"> D3 </w:t>
+            </w:r>
+            <w:r>
+              <w:sym w:font="Symbol" w:char="F0B7"/>
+            </w:r>
+            <w:r>
+              <w:t xml:space="preserve"> Splunk </w:t>
+            </w:r>
+            <w:r>
+              <w:sym w:font="Symbol" w:char="F0B7"/>
+            </w:r>
+            <w:r>
+              <w:t xml:space="preserve"> Hypothesis Testing </w:t>
+            </w:r>
+            <w:r>
+              <w:sym w:font="Symbol" w:char="F0B7"/>
+            </w:r>
+            <w:r>
+              <w:t xml:space="preserve"> ETL </w:t>
+            </w:r>
+            <w:r>
+              <w:sym w:font="Symbol" w:char="F0B7"/>
+            </w:r>
+            <w:r>
+              <w:t xml:space="preserve"> Machine Learning </w:t>
+            </w:r>
+            <w:r>
+              <w:sym w:font="Symbol" w:char="F0B7"/>
+            </w:r>
+            <w:r>
+              <w:t xml:space="preserve"> Jupyter Notebooks </w:t>
+            </w:r>
+            <w:r>
+              <w:sym w:font="Symbol" w:char="F0B7"/>
+            </w:r>
+            <w:r>
+              <w:t xml:space="preserve"> SSMS </w:t>
+            </w:r>
+            <w:r>
+              <w:sym w:font="Symbol" w:char="F0B7"/>
+            </w:r>
+            <w:r>
+              <w:t xml:space="preserve"> Azure ML </w:t>
+            </w:r>
+            <w:r>
+              <w:sym w:font="Symbol" w:char="F0B7"/>
+            </w:r>
+            <w:r>
+              <w:t xml:space="preserve"> Descriptive &amp; Predictive Statistics </w:t>
+            </w:r>
+            <w:r>
+              <w:rPr>
+                <w:b/>
+              </w:rPr>
+              <w:t>|</w:t>
+            </w:r>
+            <w:r>
+              <w:rPr>
+                <w:b/>
+              </w:rPr>
               <w:t xml:space="preserve"> </w:t>
             </w:r>
             <w:r>
+              <w:t xml:space="preserve">Cloud </w:t>
+            </w:r>
+            <w:r>
               <w:sym w:font="Symbol" w:char="F0B7"/>
             </w:r>
             <w:r>
+              <w:t xml:space="preserve"> GCP </w:t>
+            </w:r>
+            <w:r>
+              <w:sym w:font="Symbol" w:char="F0B7"/>
+            </w:r>
+            <w:r>
+              <w:t xml:space="preserve"> AWS </w:t>
+            </w:r>
+            <w:r>
+              <w:sym w:font="Symbol" w:char="F0B7"/>
+            </w:r>
+            <w:r>
+              <w:t xml:space="preserve"> Azure </w:t>
+            </w:r>
+            <w:r>
+              <w:rPr>
+                <w:b/>
+              </w:rPr>
+              <w:t>|</w:t>
+            </w:r>
+            <w:r>
+              <w:rPr>
+                <w:b/>
+              </w:rPr>
               <w:t xml:space="preserve"> </w:t>
             </w:r>
-            <w:proofErr w:type="spellStart"/>
-            <w:r>
-              <w:t>Git</w:t>
-            </w:r>
-            <w:proofErr w:type="spellEnd"/>
-            <w:r>
-              <w:t xml:space="preserve"> </w:t>
+            <w:r>
+              <w:t xml:space="preserve">Web </w:t>
             </w:r>
             <w:r>
               <w:sym w:font="Symbol" w:char="F0B7"/>
             </w:r>
             <w:r>
-              <w:t xml:space="preserve"> Visual Studio </w:t>
-            </w:r>
-            <w:r>
-              <w:rPr>
-                <w:b/>
-              </w:rPr>
-              <w:t>|</w:t>
-            </w:r>
-            <w:r>
-              <w:t xml:space="preserve"> Data Science </w:t>
+              <w:t xml:space="preserve"> Apache </w:t>
             </w:r>
             <w:r>
               <w:sym w:font="Symbol" w:char="F0B7"/>
             </w:r>
             <w:r>
-              <w:t xml:space="preserve"> SQL </w:t>
+              <w:t xml:space="preserve"> IIS </w:t>
             </w:r>
             <w:r>
               <w:sym w:font="Symbol" w:char="F0B7"/>
             </w:r>
             <w:r>
-              <w:t xml:space="preserve"> </w:t>
-            </w:r>
-            <w:proofErr w:type="spellStart"/>
-            <w:r>
-              <w:t>SQL</w:t>
-            </w:r>
-            <w:proofErr w:type="spellEnd"/>
-            <w:r>
-              <w:t xml:space="preserve"> Server </w:t>
+              <w:t xml:space="preserve"> Security </w:t>
             </w:r>
             <w:r>
               <w:sym w:font="Symbol" w:char="F0B7"/>
             </w:r>
             <w:r>
-              <w:t xml:space="preserve"> Pandas </w:t>
+              <w:t xml:space="preserve"> ES 5-7 </w:t>
             </w:r>
             <w:r>
               <w:sym w:font="Symbol" w:char="F0B7"/>
             </w:r>
             <w:r>
-              <w:t xml:space="preserve"> </w:t>
-            </w:r>
-            <w:proofErr w:type="spellStart"/>
-            <w:r>
-              <w:t>Scikit</w:t>
-            </w:r>
-            <w:proofErr w:type="spellEnd"/>
-            <w:r>
-              <w:t xml:space="preserve">-Learn </w:t>
+              <w:t xml:space="preserve"> DevTools </w:t>
             </w:r>
             <w:r>
               <w:sym w:font="Symbol" w:char="F0B7"/>
             </w:r>
             <w:r>
-              <w:t xml:space="preserve"> Qlik </w:t>
-            </w:r>
-            <w:r>
-              <w:sym w:font="Symbol" w:char="F0B7"/>
-            </w:r>
-            <w:r>
-              <w:t xml:space="preserve"> Tableau </w:t>
-            </w:r>
-            <w:r>
-              <w:sym w:font="Symbol" w:char="F0B7"/>
-            </w:r>
-            <w:r>
-              <w:t xml:space="preserve"> D3 </w:t>
-            </w:r>
-            <w:r>
-              <w:sym w:font="Symbol" w:char="F0B7"/>
-            </w:r>
-            <w:r>
-              <w:t xml:space="preserve"> </w:t>
-            </w:r>
-            <w:proofErr w:type="spellStart"/>
-            <w:r>
-              <w:t>Splunk</w:t>
-            </w:r>
-            <w:proofErr w:type="spellEnd"/>
-            <w:r>
-              <w:t xml:space="preserve"> </w:t>
-            </w:r>
-            <w:r>
-              <w:sym w:font="Symbol" w:char="F0B7"/>
-            </w:r>
-            <w:r>
-              <w:t xml:space="preserve"> Hypothesis Testing </w:t>
-            </w:r>
-            <w:r>
-              <w:sym w:font="Symbol" w:char="F0B7"/>
-            </w:r>
-            <w:r>
-              <w:t xml:space="preserve"> ETL </w:t>
-            </w:r>
-            <w:r>
-              <w:sym w:font="Symbol" w:char="F0B7"/>
-            </w:r>
-            <w:r>
-              <w:t xml:space="preserve"> Machine Learning </w:t>
-            </w:r>
-            <w:r>
-              <w:sym w:font="Symbol" w:char="F0B7"/>
-            </w:r>
-            <w:r>
-              <w:t xml:space="preserve"> </w:t>
-            </w:r>
-            <w:proofErr w:type="spellStart"/>
-            <w:r>
-              <w:t>Jupyter</w:t>
-            </w:r>
-            <w:proofErr w:type="spellEnd"/>
-            <w:r>
-              <w:t xml:space="preserve"> Notebooks </w:t>
-            </w:r>
-            <w:r>
-              <w:sym w:font="Symbol" w:char="F0B7"/>
-            </w:r>
-            <w:r>
-              <w:t xml:space="preserve"> SSMS </w:t>
-            </w:r>
-            <w:r>
-              <w:sym w:font="Symbol" w:char="F0B7"/>
-            </w:r>
-            <w:r>
-              <w:t xml:space="preserve"> Azure ML </w:t>
-            </w:r>
-            <w:r>
-              <w:sym w:font="Symbol" w:char="F0B7"/>
-            </w:r>
-            <w:r>
-              <w:t xml:space="preserve"> Descriptive &amp; Predictive Statistics </w:t>
-            </w:r>
-            <w:r>
-              <w:rPr>
-                <w:b/>
-              </w:rPr>
-              <w:t>|</w:t>
-            </w:r>
-            <w:r>
-              <w:rPr>
-                <w:b/>
-              </w:rPr>
-              <w:t xml:space="preserve"> </w:t>
-            </w:r>
-            <w:r>
-              <w:t xml:space="preserve">Cloud </w:t>
-            </w:r>
-            <w:r>
-              <w:sym w:font="Symbol" w:char="F0B7"/>
-            </w:r>
-            <w:r>
-              <w:t xml:space="preserve"> GCP </w:t>
-            </w:r>
-            <w:r>
-              <w:sym w:font="Symbol" w:char="F0B7"/>
-            </w:r>
-            <w:r>
-              <w:t xml:space="preserve"> AWS </w:t>
-            </w:r>
-            <w:r>
-              <w:sym w:font="Symbol" w:char="F0B7"/>
-            </w:r>
-            <w:r>
-              <w:t xml:space="preserve"> Azure </w:t>
-            </w:r>
-            <w:r>
-              <w:rPr>
-                <w:b/>
-              </w:rPr>
-              <w:t>|</w:t>
-            </w:r>
-            <w:r>
-              <w:rPr>
-                <w:b/>
-              </w:rPr>
-              <w:t xml:space="preserve"> </w:t>
-            </w:r>
-            <w:r>
-              <w:t xml:space="preserve">Web </w:t>
-            </w:r>
-            <w:r>
-              <w:sym w:font="Symbol" w:char="F0B7"/>
-            </w:r>
-            <w:r>
-              <w:t xml:space="preserve"> Apache </w:t>
-            </w:r>
-            <w:r>
-              <w:sym w:font="Symbol" w:char="F0B7"/>
-            </w:r>
-            <w:r>
-              <w:t xml:space="preserve"> IIS </w:t>
-            </w:r>
-            <w:r>
-              <w:sym w:font="Symbol" w:char="F0B7"/>
-            </w:r>
-            <w:r>
-              <w:t xml:space="preserve"> Security </w:t>
-            </w:r>
-            <w:r>
-              <w:sym w:font="Symbol" w:char="F0B7"/>
-            </w:r>
-            <w:r>
-              <w:t xml:space="preserve"> ES 5-7 </w:t>
-            </w:r>
-            <w:r>
-              <w:sym w:font="Symbol" w:char="F0B7"/>
-            </w:r>
-            <w:r>
-              <w:t xml:space="preserve"> </w:t>
-            </w:r>
-            <w:proofErr w:type="spellStart"/>
-            <w:r>
-              <w:t>DevTools</w:t>
-            </w:r>
-            <w:proofErr w:type="spellEnd"/>
-            <w:r>
-              <w:t xml:space="preserve"> </w:t>
-            </w:r>
-            <w:r>
-              <w:sym w:font="Symbol" w:char="F0B7"/>
-            </w:r>
-            <w:r>
-              <w:t xml:space="preserve">  </w:t>
-            </w:r>
-            <w:proofErr w:type="spellStart"/>
-            <w:r>
-              <w:t>Webpack</w:t>
-            </w:r>
-            <w:proofErr w:type="spellEnd"/>
-            <w:r>
-              <w:t xml:space="preserve"> </w:t>
+              <w:t xml:space="preserve">  Webpack </w:t>
             </w:r>
             <w:r>
               <w:sym w:font="Symbol" w:char="F0B7"/>
@@ -764,14 +687,12 @@
             <w:r>
               <w:t xml:space="preserve"> and caches </w:t>
             </w:r>
-            <w:proofErr w:type="spellStart"/>
             <w:r>
               <w:rPr>
                 <w:b/>
               </w:rPr>
               <w:t>Json</w:t>
             </w:r>
-            <w:proofErr w:type="spellEnd"/>
             <w:r>
               <w:t xml:space="preserve"> files on server </w:t>
             </w:r>
@@ -819,14 +740,12 @@
               </w:numPr>
               <w:spacing w:before="20" w:after="20"/>
             </w:pPr>
-            <w:proofErr w:type="spellStart"/>
             <w:r>
               <w:rPr>
                 <w:b/>
               </w:rPr>
               <w:t>TypeScript</w:t>
             </w:r>
-            <w:proofErr w:type="spellEnd"/>
             <w:r>
               <w:t xml:space="preserve">, </w:t>
             </w:r>
@@ -839,14 +758,12 @@
             <w:r>
               <w:t xml:space="preserve">, </w:t>
             </w:r>
-            <w:proofErr w:type="spellStart"/>
             <w:r>
               <w:rPr>
                 <w:b/>
               </w:rPr>
               <w:t>Webpack</w:t>
             </w:r>
-            <w:proofErr w:type="spellEnd"/>
             <w:r>
               <w:t xml:space="preserve">, </w:t>
             </w:r>
@@ -901,21 +818,21 @@
               <w:spacing w:before="20" w:after="20"/>
             </w:pPr>
             <w:r>
-              <w:t xml:space="preserve">Utilizes </w:t>
-            </w:r>
-            <w:proofErr w:type="spellStart"/>
+              <w:t>Ut</w:t>
+            </w:r>
+            <w:r>
+              <w:t>ilized</w:t>
+            </w:r>
+            <w:bookmarkStart w:id="0" w:name="_GoBack"/>
+            <w:bookmarkEnd w:id="0"/>
+            <w:r>
+              <w:t xml:space="preserve"> </w:t>
+            </w:r>
             <w:r>
               <w:rPr>
                 <w:b/>
               </w:rPr>
-              <w:t>Splunk</w:t>
-            </w:r>
-            <w:proofErr w:type="spellEnd"/>
-            <w:r>
-              <w:rPr>
-                <w:b/>
-              </w:rPr>
-              <w:t xml:space="preserve"> Enterprise </w:t>
+              <w:t xml:space="preserve">Splunk Enterprise </w:t>
             </w:r>
             <w:r>
               <w:t>for logging</w:t>
@@ -931,15 +848,7 @@
               <w:spacing w:before="20" w:after="20"/>
             </w:pPr>
             <w:r>
-              <w:t xml:space="preserve">Pioneered software testing at </w:t>
-            </w:r>
-            <w:proofErr w:type="spellStart"/>
-            <w:r>
-              <w:t>Carahsoft</w:t>
-            </w:r>
-            <w:proofErr w:type="spellEnd"/>
-            <w:r>
-              <w:t xml:space="preserve"> using Chai &amp; Mocha</w:t>
+              <w:t>Pioneered software testing at Carahsoft using Chai &amp; Mocha</w:t>
             </w:r>
           </w:p>
           <w:p>
@@ -1033,14 +942,12 @@
             <w:r>
               <w:t xml:space="preserve">, &amp; </w:t>
             </w:r>
-            <w:proofErr w:type="spellStart"/>
             <w:r>
               <w:rPr>
                 <w:b/>
               </w:rPr>
               <w:t>ZoomData</w:t>
             </w:r>
-            <w:proofErr w:type="spellEnd"/>
             <w:r>
               <w:t xml:space="preserve"> before ultimately building designing an in-house </w:t>
             </w:r>
@@ -1092,7 +999,10 @@
               <w:spacing w:before="20" w:after="20"/>
             </w:pPr>
             <w:r>
-              <w:t>Responds to tickets from users</w:t>
+              <w:t>Responded</w:t>
+            </w:r>
+            <w:r>
+              <w:t xml:space="preserve"> to tickets from users</w:t>
             </w:r>
           </w:p>
           <w:p>
@@ -1105,7 +1015,16 @@
               <w:spacing w:before="20" w:after="20"/>
             </w:pPr>
             <w:r>
-              <w:t>Builds and customizes WPF dashboards written with in-house framework</w:t>
+              <w:t>Built</w:t>
+            </w:r>
+            <w:r>
+              <w:t xml:space="preserve"> </w:t>
+            </w:r>
+            <w:r>
+              <w:t>and customized</w:t>
+            </w:r>
+            <w:r>
+              <w:t xml:space="preserve"> WPF dashboards written with in-house framework</w:t>
             </w:r>
           </w:p>
           <w:p>
@@ -1197,15 +1116,7 @@
               <w:spacing w:before="20" w:after="20"/>
             </w:pPr>
             <w:r>
-              <w:t xml:space="preserve">Introduced </w:t>
-            </w:r>
-            <w:proofErr w:type="spellStart"/>
-            <w:r>
-              <w:t>Carahsoft</w:t>
-            </w:r>
-            <w:proofErr w:type="spellEnd"/>
-            <w:r>
-              <w:t xml:space="preserve"> to npm &amp; </w:t>
+              <w:t xml:space="preserve">Introduced Carahsoft to npm &amp; </w:t>
             </w:r>
             <w:r>
               <w:rPr>
@@ -1282,7 +1193,6 @@
           </w:p>
         </w:tc>
       </w:tr>
-      <w:bookmarkEnd w:id="0"/>
       <w:tr>
         <w:trPr>
           <w:cantSplit/>
@@ -1324,6 +1234,7 @@
               </w:rPr>
               <w:id w:val="1821611648"/>
             </w:sdtPr>
+            <w:sdtEndPr/>
             <w:sdtContent>
               <w:p>
                 <w:pPr>
@@ -1507,15 +1418,7 @@
                   <w:t>advanced statistical techniques</w:t>
                 </w:r>
                 <w:r>
-                  <w:t xml:space="preserve"> including t-test, ANOVA, </w:t>
-                </w:r>
-                <w:proofErr w:type="spellStart"/>
-                <w:r>
-                  <w:t>Kruskal</w:t>
-                </w:r>
-                <w:proofErr w:type="spellEnd"/>
-                <w:r>
-                  <w:t xml:space="preserve">-Wallis, </w:t>
+                  <w:t xml:space="preserve"> including t-test, ANOVA, Kruskal-Wallis, </w:t>
                 </w:r>
                 <w:r>
                   <w:t>Linear &amp; Multiple Regression</w:t>
@@ -1711,31 +1614,7 @@
                 <w:color w:val="595959" w:themeColor="text1" w:themeTint="A6"/>
                 <w14:ligatures w14:val="none"/>
               </w:rPr>
-              <w:t xml:space="preserve"> and parsed into .</w:t>
-            </w:r>
-            <w:proofErr w:type="spellStart"/>
-            <w:r>
-              <w:rPr>
-                <w:rFonts w:asciiTheme="minorHAnsi" w:eastAsiaTheme="minorEastAsia" w:hAnsiTheme="minorHAnsi" w:cstheme="minorBidi"/>
-                <w:b w:val="0"/>
-                <w:bCs w:val="0"/>
-                <w:caps w:val="0"/>
-                <w:color w:val="595959" w:themeColor="text1" w:themeTint="A6"/>
-                <w14:ligatures w14:val="none"/>
-              </w:rPr>
-              <w:t>xlsx</w:t>
-            </w:r>
-            <w:proofErr w:type="spellEnd"/>
-            <w:r>
-              <w:rPr>
-                <w:rFonts w:asciiTheme="minorHAnsi" w:eastAsiaTheme="minorEastAsia" w:hAnsiTheme="minorHAnsi" w:cstheme="minorBidi"/>
-                <w:b w:val="0"/>
-                <w:bCs w:val="0"/>
-                <w:caps w:val="0"/>
-                <w:color w:val="595959" w:themeColor="text1" w:themeTint="A6"/>
-                <w14:ligatures w14:val="none"/>
-              </w:rPr>
-              <w:t xml:space="preserve"> format</w:t>
+              <w:t xml:space="preserve"> and parsed into .xlsx format</w:t>
             </w:r>
             <w:r>
               <w:rPr>
@@ -1853,6 +1732,7 @@
               </w:rPr>
               <w:id w:val="1447736989"/>
             </w:sdtPr>
+            <w:sdtEndPr/>
             <w:sdtContent>
               <w:p>
                 <w:pPr>
@@ -1948,16 +1828,13 @@
                   <w:ind w:right="639"/>
                 </w:pPr>
                 <w:r>
-                  <w:t>For</w:t>
-                </w:r>
-                <w:r>
-                  <w:t xml:space="preserve"> studies</w:t>
+                  <w:t>Study</w:t>
                 </w:r>
                 <w:r>
                   <w:t xml:space="preserve"> </w:t>
                 </w:r>
                 <w:r>
-                  <w:t>assessing</w:t>
+                  <w:t>assessed</w:t>
                 </w:r>
                 <w:r>
                   <w:t xml:space="preserve"> spatial working memory inhibition via</w:t>
@@ -2018,6 +1895,7 @@
               </w:rPr>
               <w:id w:val="6188830"/>
             </w:sdtPr>
+            <w:sdtEndPr/>
             <w:sdtContent>
               <w:p>
                 <w:pPr>
@@ -2133,13 +2011,7 @@
               <w:spacing w:before="20" w:after="20"/>
             </w:pPr>
             <w:r>
-              <w:t xml:space="preserve">Data Science </w:t>
-            </w:r>
-            <w:r>
-              <w:t>Professional</w:t>
-            </w:r>
-            <w:r>
-              <w:t xml:space="preserve"> certificate</w:t>
+              <w:t>Data Science Professional certificate</w:t>
             </w:r>
           </w:p>
           <w:p>
@@ -2191,19 +2063,11 @@
             <w:r>
               <w:t xml:space="preserve">, </w:t>
             </w:r>
-            <w:proofErr w:type="spellStart"/>
             <w:r>
               <w:rPr>
                 <w:b/>
               </w:rPr>
-              <w:t>Scikit</w:t>
-            </w:r>
-            <w:proofErr w:type="spellEnd"/>
-            <w:r>
-              <w:rPr>
-                <w:b/>
-              </w:rPr>
-              <w:t>-Learn</w:t>
+              <w:t>Scikit-Learn</w:t>
             </w:r>
             <w:r>
               <w:t xml:space="preserve">, </w:t>
@@ -2272,6 +2136,7 @@
               </w:rPr>
               <w:id w:val="1300579629"/>
             </w:sdtPr>
+            <w:sdtEndPr/>
             <w:sdtContent>
               <w:p>
                 <w:pPr>
@@ -2435,23 +2300,10 @@
               <w:spacing w:before="20" w:after="20" w:line="288" w:lineRule="auto"/>
             </w:pPr>
             <w:r>
-              <w:t xml:space="preserve">Coursework includes Game Theory, Econometrics, </w:t>
-            </w:r>
-            <w:proofErr w:type="spellStart"/>
-            <w:r>
-              <w:t>Calc</w:t>
-            </w:r>
-            <w:proofErr w:type="spellEnd"/>
-            <w:r>
-              <w:t xml:space="preserve"> II, Discrete </w:t>
-            </w:r>
-            <w:proofErr w:type="spellStart"/>
-            <w:r>
-              <w:t>Maths</w:t>
-            </w:r>
-            <w:proofErr w:type="spellEnd"/>
-            <w:r>
-              <w:t>, &amp; Statistics II</w:t>
+              <w:t>Coursework in</w:t>
+            </w:r>
+            <w:r>
+              <w:t xml:space="preserve"> Game Theory, Econometrics, Calc II, Discrete Maths, &amp; Statistics II</w:t>
             </w:r>
           </w:p>
         </w:tc>
@@ -3231,6 +3083,7 @@
   <w:style w:type="character" w:default="1" w:styleId="DefaultParagraphFont">
     <w:name w:val="Default Paragraph Font"/>
     <w:uiPriority w:val="1"/>
+    <w:semiHidden/>
     <w:unhideWhenUsed/>
   </w:style>
   <w:style w:type="table" w:default="1" w:styleId="TableNormal">
@@ -3761,6 +3614,7 @@
     <w:rsid w:val="00D71AED"/>
     <w:rsid w:val="00DD5D00"/>
     <w:rsid w:val="00E7646A"/>
+    <w:rsid w:val="00E903AE"/>
     <w:rsid w:val="00FE6A86"/>
   </w:rsids>
   <m:mathPr>
@@ -5075,7 +4929,7 @@
 </file>
 
 <file path=customXml/itemProps3.xml><?xml version="1.0" encoding="utf-8"?>
-<ds:datastoreItem xmlns:ds="http://schemas.openxmlformats.org/officeDocument/2006/customXml" ds:itemID="{8FBBB2DF-4B0E-144D-A58C-31C4FD71E6C8}">
+<ds:datastoreItem xmlns:ds="http://schemas.openxmlformats.org/officeDocument/2006/customXml" ds:itemID="{9AB4050B-5FD3-164F-94FD-3627937189C9}">
   <ds:schemaRefs>
     <ds:schemaRef ds:uri="http://schemas.openxmlformats.org/officeDocument/2006/bibliography"/>
   </ds:schemaRefs>

</xml_diff>

<commit_message>
looks like i deployed, locally atleast, and didnt push
</commit_message>
<xml_diff>
--- a/sblack.rocks/public/StevenBlack Resume.docx
+++ b/sblack.rocks/public/StevenBlack Resume.docx
@@ -133,7 +133,13 @@
               <w:jc w:val="center"/>
             </w:pPr>
             <w:r>
-              <w:t xml:space="preserve">Web: </w:t>
+              <w:t>Web:</w:t>
+            </w:r>
+            <w:r>
+              <w:rPr>
+                <w:color w:val="306785" w:themeColor="accent1" w:themeShade="BF"/>
+              </w:rPr>
+              <w:t xml:space="preserve"> </w:t>
             </w:r>
             <w:hyperlink r:id="rId10" w:history="1">
               <w:r>
@@ -141,31 +147,53 @@
                   <w:rStyle w:val="Hyperlink"/>
                   <w:color w:val="306785" w:themeColor="accent1" w:themeShade="BF"/>
                 </w:rPr>
-                <w:t>sblack4.rocks</w:t>
+                <w:t>sblack.rocks</w:t>
               </w:r>
             </w:hyperlink>
             <w:r>
-              <w:t xml:space="preserve"> (also hosted on </w:t>
+              <w:rPr>
+                <w:color w:val="89B9D4" w:themeColor="accent1" w:themeTint="99"/>
+              </w:rPr>
+              <w:t xml:space="preserve"> </w:t>
+            </w:r>
+            <w:r>
+              <w:t xml:space="preserve">(also hosted on </w:t>
+            </w:r>
+            <w:r>
+              <w:fldChar w:fldCharType="begin"/>
+            </w:r>
+            <w:r>
+              <w:instrText>HYPERLINK "https://sblack4.github.io/"</w:instrText>
+            </w:r>
+            <w:r>
+              <w:fldChar w:fldCharType="separate"/>
+            </w:r>
+            <w:r>
+              <w:rPr>
+                <w:rStyle w:val="Hyperlink"/>
+                <w:color w:val="306785" w:themeColor="accent1" w:themeShade="BF"/>
+              </w:rPr>
+              <w:t>sblack4.github.io</w:t>
+            </w:r>
+            <w:r>
+              <w:rPr>
+                <w:rStyle w:val="Hyperlink"/>
+                <w:color w:val="306785" w:themeColor="accent1" w:themeShade="BF"/>
+              </w:rPr>
+              <w:fldChar w:fldCharType="end"/>
+            </w:r>
+            <w:bookmarkStart w:id="0" w:name="_GoBack"/>
+            <w:bookmarkEnd w:id="0"/>
+            <w:r>
+              <w:t xml:space="preserve">) </w:t>
+            </w:r>
+            <w:r>
+              <w:sym w:font="Symbol" w:char="F0B7"/>
+            </w:r>
+            <w:r>
+              <w:t xml:space="preserve"> Personal Email: </w:t>
             </w:r>
             <w:hyperlink r:id="rId11" w:history="1">
-              <w:r>
-                <w:rPr>
-                  <w:rStyle w:val="Hyperlink"/>
-                  <w:color w:val="306785" w:themeColor="accent1" w:themeShade="BF"/>
-                </w:rPr>
-                <w:t>github.com</w:t>
-              </w:r>
-            </w:hyperlink>
-            <w:r>
-              <w:t xml:space="preserve">) </w:t>
-            </w:r>
-            <w:r>
-              <w:sym w:font="Symbol" w:char="F0B7"/>
-            </w:r>
-            <w:r>
-              <w:t xml:space="preserve"> Personal Email: </w:t>
-            </w:r>
-            <w:hyperlink r:id="rId12" w:history="1">
               <w:r>
                 <w:rPr>
                   <w:rStyle w:val="Hyperlink"/>
@@ -195,13 +223,29 @@
             <w:r>
               <w:t xml:space="preserve"> LinkedIn:  </w:t>
             </w:r>
-            <w:hyperlink r:id="rId13" w:history="1">
+            <w:hyperlink r:id="rId12" w:history="1">
               <w:r>
                 <w:rPr>
                   <w:rStyle w:val="Hyperlink"/>
                   <w:color w:val="306785" w:themeColor="accent1" w:themeShade="BF"/>
                 </w:rPr>
-                <w:t>linkedin.com/in/steven-black</w:t>
+                <w:t>linkedin.com/in/</w:t>
+              </w:r>
+              <w:proofErr w:type="spellStart"/>
+              <w:r>
+                <w:rPr>
+                  <w:rStyle w:val="Hyperlink"/>
+                  <w:color w:val="306785" w:themeColor="accent1" w:themeShade="BF"/>
+                </w:rPr>
+                <w:t>steven</w:t>
+              </w:r>
+              <w:proofErr w:type="spellEnd"/>
+              <w:r>
+                <w:rPr>
+                  <w:rStyle w:val="Hyperlink"/>
+                  <w:color w:val="306785" w:themeColor="accent1" w:themeShade="BF"/>
+                </w:rPr>
+                <w:t>-black</w:t>
               </w:r>
             </w:hyperlink>
           </w:p>
@@ -251,7 +295,15 @@
               <w:sym w:font="Symbol" w:char="F0B7"/>
             </w:r>
             <w:r>
-              <w:t xml:space="preserve"> TypeScript </w:t>
+              <w:t xml:space="preserve"> </w:t>
+            </w:r>
+            <w:proofErr w:type="spellStart"/>
+            <w:r>
+              <w:t>TypeScript</w:t>
+            </w:r>
+            <w:proofErr w:type="spellEnd"/>
+            <w:r>
+              <w:t xml:space="preserve"> </w:t>
             </w:r>
             <w:r>
               <w:sym w:font="Symbol" w:char="F0B7"/>
@@ -290,11 +342,16 @@
               <w:sym w:font="Symbol" w:char="F0B7"/>
             </w:r>
             <w:r>
-              <w:t xml:space="preserve"> Git</w:t>
-            </w:r>
-            <w:r>
               <w:t xml:space="preserve"> </w:t>
             </w:r>
+            <w:proofErr w:type="spellStart"/>
+            <w:r>
+              <w:t>Git</w:t>
+            </w:r>
+            <w:proofErr w:type="spellEnd"/>
+            <w:r>
+              <w:t xml:space="preserve"> </w:t>
+            </w:r>
             <w:r>
               <w:sym w:font="Symbol" w:char="F0B7"/>
             </w:r>
@@ -320,7 +377,15 @@
               <w:sym w:font="Symbol" w:char="F0B7"/>
             </w:r>
             <w:r>
-              <w:t xml:space="preserve"> SQL Server </w:t>
+              <w:t xml:space="preserve"> </w:t>
+            </w:r>
+            <w:proofErr w:type="spellStart"/>
+            <w:r>
+              <w:t>SQL</w:t>
+            </w:r>
+            <w:proofErr w:type="spellEnd"/>
+            <w:r>
+              <w:t xml:space="preserve"> Server </w:t>
             </w:r>
             <w:r>
               <w:sym w:font="Symbol" w:char="F0B7"/>
@@ -332,7 +397,15 @@
               <w:sym w:font="Symbol" w:char="F0B7"/>
             </w:r>
             <w:r>
-              <w:t xml:space="preserve"> Scikit-Learn </w:t>
+              <w:t xml:space="preserve"> </w:t>
+            </w:r>
+            <w:proofErr w:type="spellStart"/>
+            <w:r>
+              <w:t>Scikit</w:t>
+            </w:r>
+            <w:proofErr w:type="spellEnd"/>
+            <w:r>
+              <w:t xml:space="preserve">-Learn </w:t>
             </w:r>
             <w:r>
               <w:sym w:font="Symbol" w:char="F0B7"/>
@@ -356,7 +429,15 @@
               <w:sym w:font="Symbol" w:char="F0B7"/>
             </w:r>
             <w:r>
-              <w:t xml:space="preserve"> Splunk </w:t>
+              <w:t xml:space="preserve"> </w:t>
+            </w:r>
+            <w:proofErr w:type="spellStart"/>
+            <w:r>
+              <w:t>Splunk</w:t>
+            </w:r>
+            <w:proofErr w:type="spellEnd"/>
+            <w:r>
+              <w:t xml:space="preserve"> </w:t>
             </w:r>
             <w:r>
               <w:sym w:font="Symbol" w:char="F0B7"/>
@@ -380,7 +461,15 @@
               <w:sym w:font="Symbol" w:char="F0B7"/>
             </w:r>
             <w:r>
-              <w:t xml:space="preserve"> Jupyter Notebooks </w:t>
+              <w:t xml:space="preserve"> </w:t>
+            </w:r>
+            <w:proofErr w:type="spellStart"/>
+            <w:r>
+              <w:t>Jupyter</w:t>
+            </w:r>
+            <w:proofErr w:type="spellEnd"/>
+            <w:r>
+              <w:t xml:space="preserve"> Notebooks </w:t>
             </w:r>
             <w:r>
               <w:sym w:font="Symbol" w:char="F0B7"/>
@@ -476,13 +565,29 @@
               <w:sym w:font="Symbol" w:char="F0B7"/>
             </w:r>
             <w:r>
-              <w:t xml:space="preserve"> DevTools </w:t>
+              <w:t xml:space="preserve"> </w:t>
+            </w:r>
+            <w:proofErr w:type="spellStart"/>
+            <w:r>
+              <w:t>DevTools</w:t>
+            </w:r>
+            <w:proofErr w:type="spellEnd"/>
+            <w:r>
+              <w:t xml:space="preserve"> </w:t>
             </w:r>
             <w:r>
               <w:sym w:font="Symbol" w:char="F0B7"/>
             </w:r>
             <w:r>
-              <w:t xml:space="preserve">  Webpack </w:t>
+              <w:t xml:space="preserve">  </w:t>
+            </w:r>
+            <w:proofErr w:type="spellStart"/>
+            <w:r>
+              <w:t>Webpack</w:t>
+            </w:r>
+            <w:proofErr w:type="spellEnd"/>
+            <w:r>
+              <w:t xml:space="preserve"> </w:t>
             </w:r>
             <w:r>
               <w:sym w:font="Symbol" w:char="F0B7"/>
@@ -687,12 +792,14 @@
             <w:r>
               <w:t xml:space="preserve"> and caches </w:t>
             </w:r>
+            <w:proofErr w:type="spellStart"/>
             <w:r>
               <w:rPr>
                 <w:b/>
               </w:rPr>
               <w:t>Json</w:t>
             </w:r>
+            <w:proofErr w:type="spellEnd"/>
             <w:r>
               <w:t xml:space="preserve"> files on server </w:t>
             </w:r>
@@ -740,12 +847,14 @@
               </w:numPr>
               <w:spacing w:before="20" w:after="20"/>
             </w:pPr>
+            <w:proofErr w:type="spellStart"/>
             <w:r>
               <w:rPr>
                 <w:b/>
               </w:rPr>
               <w:t>TypeScript</w:t>
             </w:r>
+            <w:proofErr w:type="spellEnd"/>
             <w:r>
               <w:t xml:space="preserve">, </w:t>
             </w:r>
@@ -758,12 +867,14 @@
             <w:r>
               <w:t xml:space="preserve">, </w:t>
             </w:r>
+            <w:proofErr w:type="spellStart"/>
             <w:r>
               <w:rPr>
                 <w:b/>
               </w:rPr>
               <w:t>Webpack</w:t>
             </w:r>
+            <w:proofErr w:type="spellEnd"/>
             <w:r>
               <w:t xml:space="preserve">, </w:t>
             </w:r>
@@ -823,16 +934,22 @@
             <w:r>
               <w:t>ilized</w:t>
             </w:r>
-            <w:bookmarkStart w:id="0" w:name="_GoBack"/>
-            <w:bookmarkEnd w:id="0"/>
             <w:r>
               <w:t xml:space="preserve"> </w:t>
             </w:r>
+            <w:proofErr w:type="spellStart"/>
             <w:r>
               <w:rPr>
                 <w:b/>
               </w:rPr>
-              <w:t xml:space="preserve">Splunk Enterprise </w:t>
+              <w:t>Splunk</w:t>
+            </w:r>
+            <w:proofErr w:type="spellEnd"/>
+            <w:r>
+              <w:rPr>
+                <w:b/>
+              </w:rPr>
+              <w:t xml:space="preserve"> Enterprise </w:t>
             </w:r>
             <w:r>
               <w:t>for logging</w:t>
@@ -848,7 +965,15 @@
               <w:spacing w:before="20" w:after="20"/>
             </w:pPr>
             <w:r>
-              <w:t>Pioneered software testing at Carahsoft using Chai &amp; Mocha</w:t>
+              <w:t xml:space="preserve">Pioneered software testing at </w:t>
+            </w:r>
+            <w:proofErr w:type="spellStart"/>
+            <w:r>
+              <w:t>Carahsoft</w:t>
+            </w:r>
+            <w:proofErr w:type="spellEnd"/>
+            <w:r>
+              <w:t xml:space="preserve"> using Chai &amp; Mocha</w:t>
             </w:r>
           </w:p>
           <w:p>
@@ -942,12 +1067,14 @@
             <w:r>
               <w:t xml:space="preserve">, &amp; </w:t>
             </w:r>
+            <w:proofErr w:type="spellStart"/>
             <w:r>
               <w:rPr>
                 <w:b/>
               </w:rPr>
               <w:t>ZoomData</w:t>
             </w:r>
+            <w:proofErr w:type="spellEnd"/>
             <w:r>
               <w:t xml:space="preserve"> before ultimately building designing an in-house </w:t>
             </w:r>
@@ -1116,7 +1243,15 @@
               <w:spacing w:before="20" w:after="20"/>
             </w:pPr>
             <w:r>
-              <w:t xml:space="preserve">Introduced Carahsoft to npm &amp; </w:t>
+              <w:t xml:space="preserve">Introduced </w:t>
+            </w:r>
+            <w:proofErr w:type="spellStart"/>
+            <w:r>
+              <w:t>Carahsoft</w:t>
+            </w:r>
+            <w:proofErr w:type="spellEnd"/>
+            <w:r>
+              <w:t xml:space="preserve"> to npm &amp; </w:t>
             </w:r>
             <w:r>
               <w:rPr>
@@ -1418,7 +1553,15 @@
                   <w:t>advanced statistical techniques</w:t>
                 </w:r>
                 <w:r>
-                  <w:t xml:space="preserve"> including t-test, ANOVA, Kruskal-Wallis, </w:t>
+                  <w:t xml:space="preserve"> including t-test, ANOVA, </w:t>
+                </w:r>
+                <w:proofErr w:type="spellStart"/>
+                <w:r>
+                  <w:t>Kruskal</w:t>
+                </w:r>
+                <w:proofErr w:type="spellEnd"/>
+                <w:r>
+                  <w:t xml:space="preserve">-Wallis, </w:t>
                 </w:r>
                 <w:r>
                   <w:t>Linear &amp; Multiple Regression</w:t>
@@ -1614,7 +1757,31 @@
                 <w:color w:val="595959" w:themeColor="text1" w:themeTint="A6"/>
                 <w14:ligatures w14:val="none"/>
               </w:rPr>
-              <w:t xml:space="preserve"> and parsed into .xlsx format</w:t>
+              <w:t xml:space="preserve"> and parsed into .</w:t>
+            </w:r>
+            <w:proofErr w:type="spellStart"/>
+            <w:r>
+              <w:rPr>
+                <w:rFonts w:asciiTheme="minorHAnsi" w:eastAsiaTheme="minorEastAsia" w:hAnsiTheme="minorHAnsi" w:cstheme="minorBidi"/>
+                <w:b w:val="0"/>
+                <w:bCs w:val="0"/>
+                <w:caps w:val="0"/>
+                <w:color w:val="595959" w:themeColor="text1" w:themeTint="A6"/>
+                <w14:ligatures w14:val="none"/>
+              </w:rPr>
+              <w:t>xlsx</w:t>
+            </w:r>
+            <w:proofErr w:type="spellEnd"/>
+            <w:r>
+              <w:rPr>
+                <w:rFonts w:asciiTheme="minorHAnsi" w:eastAsiaTheme="minorEastAsia" w:hAnsiTheme="minorHAnsi" w:cstheme="minorBidi"/>
+                <w:b w:val="0"/>
+                <w:bCs w:val="0"/>
+                <w:caps w:val="0"/>
+                <w:color w:val="595959" w:themeColor="text1" w:themeTint="A6"/>
+                <w14:ligatures w14:val="none"/>
+              </w:rPr>
+              <w:t xml:space="preserve"> format</w:t>
             </w:r>
             <w:r>
               <w:rPr>
@@ -2063,11 +2230,19 @@
             <w:r>
               <w:t xml:space="preserve">, </w:t>
             </w:r>
+            <w:proofErr w:type="spellStart"/>
             <w:r>
               <w:rPr>
                 <w:b/>
               </w:rPr>
-              <w:t>Scikit-Learn</w:t>
+              <w:t>Scikit</w:t>
+            </w:r>
+            <w:proofErr w:type="spellEnd"/>
+            <w:r>
+              <w:rPr>
+                <w:b/>
+              </w:rPr>
+              <w:t>-Learn</w:t>
             </w:r>
             <w:r>
               <w:t xml:space="preserve">, </w:t>
@@ -2303,7 +2478,23 @@
               <w:t>Coursework in</w:t>
             </w:r>
             <w:r>
-              <w:t xml:space="preserve"> Game Theory, Econometrics, Calc II, Discrete Maths, &amp; Statistics II</w:t>
+              <w:t xml:space="preserve"> Game Theory, Econometrics, </w:t>
+            </w:r>
+            <w:proofErr w:type="spellStart"/>
+            <w:r>
+              <w:t>Calc</w:t>
+            </w:r>
+            <w:proofErr w:type="spellEnd"/>
+            <w:r>
+              <w:t xml:space="preserve"> II, Discrete </w:t>
+            </w:r>
+            <w:proofErr w:type="spellStart"/>
+            <w:r>
+              <w:t>Maths</w:t>
+            </w:r>
+            <w:proofErr w:type="spellEnd"/>
+            <w:r>
+              <w:t>, &amp; Statistics II</w:t>
             </w:r>
           </w:p>
         </w:tc>
@@ -3601,6 +3792,7 @@
     <w:rsid w:val="00151DC4"/>
     <w:rsid w:val="003E7EA0"/>
     <w:rsid w:val="005C787C"/>
+    <w:rsid w:val="006028B9"/>
     <w:rsid w:val="006C598E"/>
     <w:rsid w:val="007F6B80"/>
     <w:rsid w:val="008E4503"/>
@@ -4929,7 +5121,7 @@
 </file>
 
 <file path=customXml/itemProps3.xml><?xml version="1.0" encoding="utf-8"?>
-<ds:datastoreItem xmlns:ds="http://schemas.openxmlformats.org/officeDocument/2006/customXml" ds:itemID="{9AB4050B-5FD3-164F-94FD-3627937189C9}">
+<ds:datastoreItem xmlns:ds="http://schemas.openxmlformats.org/officeDocument/2006/customXml" ds:itemID="{BAB8EA12-A78B-AC44-B958-4FA23B67D071}">
   <ds:schemaRefs>
     <ds:schemaRef ds:uri="http://schemas.openxmlformats.org/officeDocument/2006/bibliography"/>
   </ds:schemaRefs>

</xml_diff>